<commit_message>
Update Reflection Template - Joseph.docx
</commit_message>
<xml_diff>
--- a/Paper Work/Reflection's of semeter 1/Reflection Template - Joseph.docx
+++ b/Paper Work/Reflection's of semeter 1/Reflection Template - Joseph.docx
@@ -175,7 +175,13 @@
     </w:p>
     <w:p>
       <w:r>
-        <w:t>To prepare for this transition, I aim to move beyond the documentation and research/testing phase into a fully development-focused role. My primary goal is to contribute directly to the development of the back end, ensuring seamless integration with the front-end systems. Additionally, I plan to refine my time management and coordination skills to address the communication challenges we faced in Semester 1. By setting clear personal deadlines and staying closely aligned with team updates, I aim to avoid delays and confusion.</w:t>
+        <w:t>To prepare for this transition, I aim to move beyond the documentation and research/testing phase into a fully development-focused role. My primary goal is to contribute directly to the development of the back end, ensuring seamless integration with the front-end systems. Additionally, I plan to refine my time managemen</w:t>
+      </w:r>
+      <w:r>
+        <w:t>s</w:t>
+      </w:r>
+      <w:r>
+        <w:t>t and coordination skills to address the communication challenges we faced in Semester 1. By setting clear personal deadlines and staying closely aligned with team updates, I aim to avoid delays and confusion.</w:t>
       </w:r>
     </w:p>
     <w:p>

</xml_diff>